<commit_message>
week 1 task reupload
</commit_message>
<xml_diff>
--- a/1WeekAssignment.docx
+++ b/1WeekAssignment.docx
@@ -58,6 +58,15 @@
     </w:p>
     <w:p>
       <w:pPr>
+        <w:ind w:firstLine="708"/>
+        <w:jc w:val="both"/>
+        <w:rPr>
+          <w:rFonts w:cstheme="minorHAnsi"/>
+        </w:rPr>
+      </w:pPr>
+    </w:p>
+    <w:p>
+      <w:pPr>
         <w:pStyle w:val="Balk1"/>
         <w:jc w:val="both"/>
         <w:rPr>
@@ -131,6 +140,12 @@
       <w:r>
         <w:t>seçilen nesneyi değiştirme veya yaratma imkânı sağlar.</w:t>
       </w:r>
+    </w:p>
+    <w:p>
+      <w:pPr>
+        <w:ind w:firstLine="708"/>
+        <w:jc w:val="both"/>
+      </w:pPr>
     </w:p>
     <w:p>
       <w:pPr>
@@ -329,23 +344,17 @@
         <w:t>ı</w:t>
       </w:r>
       <w:r>
+        <w:t xml:space="preserve"> genişleten tüm sınıflarda kullanılma </w:t>
+      </w:r>
+      <w:r>
+        <w:t>imkânı</w:t>
+      </w:r>
+      <w:r>
+        <w:t xml:space="preserve"> sağlar.</w:t>
+      </w:r>
+      <w:r>
         <w:t xml:space="preserve"> </w:t>
       </w:r>
-      <w:r>
-        <w:t>genişleten tüm sınıflarda</w:t>
-      </w:r>
-      <w:r>
-        <w:t xml:space="preserve"> kullanılma </w:t>
-      </w:r>
-      <w:r>
-        <w:t>imkânı</w:t>
-      </w:r>
-      <w:r>
-        <w:t xml:space="preserve"> sağlar.</w:t>
-      </w:r>
-      <w:r>
-        <w:t xml:space="preserve"> </w:t>
-      </w:r>
       <w:proofErr w:type="spellStart"/>
       <w:r>
         <w:t>Private</w:t>
@@ -357,6 +366,16 @@
       <w:r>
         <w:t xml:space="preserve"> benzer ancak ek olarak kendisinden türetilen sınıflar tarafından da erişilebilir.</w:t>
       </w:r>
+    </w:p>
+    <w:p>
+      <w:pPr>
+        <w:pStyle w:val="ListeParagraf"/>
+        <w:numPr>
+          <w:ilvl w:val="0"/>
+          <w:numId w:val="2"/>
+        </w:numPr>
+        <w:jc w:val="both"/>
+      </w:pPr>
     </w:p>
     <w:p>
       <w:pPr>

</xml_diff>